<commit_message>
first draft of story and setting
Let me know if you agree with the direction of this, but I think there is enough here to start fleshing out the other parts of the design
</commit_message>
<xml_diff>
--- a/1) Title Page Document (Jordan Tuck).docx
+++ b/1) Title Page Document (Jordan Tuck).docx
@@ -3,48 +3,28 @@
 <w:document xmlns:ve="http://schemas.openxmlformats.org/markup-compatibility/2006" xmlns:o="urn:schemas-microsoft-com:office:office" xmlns:r="http://schemas.openxmlformats.org/officeDocument/2006/relationships" xmlns:m="http://schemas.openxmlformats.org/officeDocument/2006/math" xmlns:v="urn:schemas-microsoft-com:vml" xmlns:wp="http://schemas.openxmlformats.org/drawingml/2006/wordprocessingDrawing" xmlns:w10="urn:schemas-microsoft-com:office:word" xmlns:w="http://schemas.openxmlformats.org/wordprocessingml/2006/main" xmlns:wne="http://schemas.microsoft.com/office/word/2006/wordml">
   <w:body>
     <w:p>
-      <w:r>
-        <w:t>Title Page Document</w:t>
-      </w:r>
-    </w:p>
-    <w:p/>
-    <w:p>
-      <w:pPr>
-        <w:numPr>
-          <w:ilvl w:val="0"/>
-          <w:numId w:val="1"/>
-        </w:numPr>
-        <w:spacing w:after="0" w:line="240" w:lineRule="auto"/>
+      <w:pPr>
         <w:rPr>
-          <w:rFonts w:ascii="Arial Narrow" w:hAnsi="Arial Narrow"/>
+          <w:b/>
         </w:rPr>
       </w:pPr>
       <w:r>
         <w:rPr>
-          <w:rFonts w:ascii="Arial Narrow" w:hAnsi="Arial Narrow"/>
+          <w:b/>
         </w:rPr>
-        <w:t xml:space="preserve">Title Page   </w:t>
+        <w:t>Divided</w:t>
       </w:r>
     </w:p>
     <w:p>
-      <w:pPr>
-        <w:numPr>
-          <w:ilvl w:val="1"/>
-          <w:numId w:val="1"/>
-        </w:numPr>
-        <w:spacing w:after="0" w:line="240" w:lineRule="auto"/>
-        <w:rPr>
-          <w:rFonts w:ascii="Arial Narrow" w:hAnsi="Arial Narrow"/>
-        </w:rPr>
-      </w:pPr>
       <w:r>
-        <w:rPr>
-          <w:rFonts w:ascii="Arial Narrow" w:hAnsi="Arial Narrow"/>
-        </w:rPr>
-        <w:t>Game Name – Perhaps also add a subtitle or high concept sentence.</w:t>
+        <w:t>Stand together or don’t stand at all.</w:t>
       </w:r>
     </w:p>
-    <w:p/>
+    <w:p>
+      <w:r>
+        <w:t>(Can’t say I’m happy with it. Still working on it.)</w:t>
+      </w:r>
+    </w:p>
     <w:sectPr>
       <w:pgSz w:w="12240" w:h="15840"/>
       <w:pgMar w:top="1440" w:right="1440" w:bottom="1440" w:left="1440" w:header="720" w:footer="720" w:gutter="0"/>

</xml_diff>

<commit_message>
Complete draft including title art
Note a bad eyeball planet for a last minute rush
</commit_message>
<xml_diff>
--- a/1) Title Page Document (Jordan Tuck).docx
+++ b/1) Title Page Document (Jordan Tuck).docx
@@ -4,25 +4,269 @@
   <w:body>
     <w:p>
       <w:pPr>
+        <w:jc w:val="center"/>
         <w:rPr>
           <w:b/>
+          <w:sz w:val="28"/>
+          <w:szCs w:val="28"/>
         </w:rPr>
       </w:pPr>
       <w:r>
         <w:rPr>
           <w:b/>
-        </w:rPr>
-        <w:t>Divided</w:t>
+          <w:sz w:val="28"/>
+          <w:szCs w:val="28"/>
+        </w:rPr>
+        <w:t>St Lawrence College Presents</w:t>
       </w:r>
     </w:p>
     <w:p>
-      <w:r>
-        <w:t>Stand together or don’t stand at all.</w:t>
+      <w:pPr>
+        <w:jc w:val="center"/>
+        <w:rPr>
+          <w:b/>
+          <w:sz w:val="28"/>
+          <w:szCs w:val="28"/>
+        </w:rPr>
+      </w:pPr>
+      <w:r>
+        <w:rPr>
+          <w:b/>
+          <w:sz w:val="28"/>
+          <w:szCs w:val="28"/>
+        </w:rPr>
+        <w:t>Day and Night</w:t>
       </w:r>
     </w:p>
     <w:p>
-      <w:r>
-        <w:t>(Can’t say I’m happy with it. Still working on it.)</w:t>
+      <w:pPr>
+        <w:jc w:val="center"/>
+        <w:rPr>
+          <w:sz w:val="24"/>
+          <w:szCs w:val="24"/>
+        </w:rPr>
+      </w:pPr>
+      <w:r>
+        <w:rPr>
+          <w:sz w:val="24"/>
+          <w:szCs w:val="24"/>
+        </w:rPr>
+        <w:t>Heroes bounded to a world apart</w:t>
+      </w:r>
+    </w:p>
+    <w:p>
+      <w:pPr>
+        <w:jc w:val="center"/>
+        <w:rPr>
+          <w:b/>
+          <w:sz w:val="28"/>
+          <w:szCs w:val="28"/>
+        </w:rPr>
+      </w:pPr>
+    </w:p>
+    <w:p>
+      <w:pPr>
+        <w:jc w:val="center"/>
+        <w:rPr>
+          <w:b/>
+          <w:sz w:val="28"/>
+          <w:szCs w:val="28"/>
+        </w:rPr>
+      </w:pPr>
+      <w:r>
+        <w:rPr>
+          <w:b/>
+          <w:noProof/>
+          <w:sz w:val="28"/>
+          <w:szCs w:val="28"/>
+        </w:rPr>
+        <w:drawing>
+          <wp:inline distT="0" distB="0" distL="0" distR="0">
+            <wp:extent cx="3291847" cy="3291847"/>
+            <wp:effectExtent l="19050" t="0" r="3803" b="0"/>
+            <wp:docPr id="2" name="Picture 1" descr="World (eye).png"/>
+            <wp:cNvGraphicFramePr>
+              <a:graphicFrameLocks xmlns:a="http://schemas.openxmlformats.org/drawingml/2006/main" noChangeAspect="1"/>
+            </wp:cNvGraphicFramePr>
+            <a:graphic xmlns:a="http://schemas.openxmlformats.org/drawingml/2006/main">
+              <a:graphicData uri="http://schemas.openxmlformats.org/drawingml/2006/picture">
+                <pic:pic xmlns:pic="http://schemas.openxmlformats.org/drawingml/2006/picture">
+                  <pic:nvPicPr>
+                    <pic:cNvPr id="0" name="World (eye).png"/>
+                    <pic:cNvPicPr/>
+                  </pic:nvPicPr>
+                  <pic:blipFill>
+                    <a:blip r:embed="rId5" cstate="print"/>
+                    <a:stretch>
+                      <a:fillRect/>
+                    </a:stretch>
+                  </pic:blipFill>
+                  <pic:spPr>
+                    <a:xfrm>
+                      <a:off x="0" y="0"/>
+                      <a:ext cx="3291847" cy="3291847"/>
+                    </a:xfrm>
+                    <a:prstGeom prst="rect">
+                      <a:avLst/>
+                    </a:prstGeom>
+                  </pic:spPr>
+                </pic:pic>
+              </a:graphicData>
+            </a:graphic>
+          </wp:inline>
+        </w:drawing>
+      </w:r>
+    </w:p>
+    <w:p>
+      <w:pPr>
+        <w:jc w:val="center"/>
+        <w:rPr>
+          <w:b/>
+          <w:sz w:val="28"/>
+          <w:szCs w:val="28"/>
+        </w:rPr>
+      </w:pPr>
+    </w:p>
+    <w:p>
+      <w:pPr>
+        <w:jc w:val="center"/>
+        <w:rPr>
+          <w:b/>
+          <w:sz w:val="28"/>
+          <w:szCs w:val="28"/>
+        </w:rPr>
+      </w:pPr>
+      <w:r>
+        <w:rPr>
+          <w:b/>
+          <w:sz w:val="28"/>
+          <w:szCs w:val="28"/>
+        </w:rPr>
+        <w:t>Game design document</w:t>
+      </w:r>
+    </w:p>
+    <w:p>
+      <w:pPr>
+        <w:jc w:val="center"/>
+        <w:rPr>
+          <w:sz w:val="28"/>
+          <w:szCs w:val="28"/>
+        </w:rPr>
+      </w:pPr>
+      <w:r>
+        <w:rPr>
+          <w:sz w:val="28"/>
+          <w:szCs w:val="28"/>
+        </w:rPr>
+        <w:t>By</w:t>
+      </w:r>
+    </w:p>
+    <w:p>
+      <w:pPr>
+        <w:jc w:val="center"/>
+        <w:rPr>
+          <w:sz w:val="28"/>
+          <w:szCs w:val="28"/>
+        </w:rPr>
+      </w:pPr>
+      <w:r>
+        <w:rPr>
+          <w:sz w:val="28"/>
+          <w:szCs w:val="28"/>
+        </w:rPr>
+        <w:t xml:space="preserve">Chad </w:t>
+      </w:r>
+      <w:proofErr w:type="spellStart"/>
+      <w:r>
+        <w:rPr>
+          <w:sz w:val="28"/>
+          <w:szCs w:val="28"/>
+        </w:rPr>
+        <w:t>Biosonette</w:t>
+      </w:r>
+      <w:proofErr w:type="spellEnd"/>
+      <w:r>
+        <w:rPr>
+          <w:sz w:val="28"/>
+          <w:szCs w:val="28"/>
+        </w:rPr>
+        <w:br/>
+      </w:r>
+      <w:r>
+        <w:rPr>
+          <w:sz w:val="28"/>
+          <w:szCs w:val="28"/>
+        </w:rPr>
+        <w:t xml:space="preserve">Meet </w:t>
+      </w:r>
+      <w:proofErr w:type="spellStart"/>
+      <w:r>
+        <w:rPr>
+          <w:sz w:val="28"/>
+          <w:szCs w:val="28"/>
+        </w:rPr>
+        <w:t>Shaileshkumar</w:t>
+      </w:r>
+      <w:proofErr w:type="spellEnd"/>
+      <w:r>
+        <w:rPr>
+          <w:sz w:val="28"/>
+          <w:szCs w:val="28"/>
+        </w:rPr>
+        <w:br/>
+        <w:t>Matthew Shea</w:t>
+      </w:r>
+      <w:r>
+        <w:rPr>
+          <w:sz w:val="28"/>
+          <w:szCs w:val="28"/>
+        </w:rPr>
+        <w:br/>
+        <w:t>Jordan Tuck</w:t>
+      </w:r>
+      <w:r>
+        <w:rPr>
+          <w:sz w:val="28"/>
+          <w:szCs w:val="28"/>
+        </w:rPr>
+        <w:br/>
+      </w:r>
+    </w:p>
+    <w:p>
+      <w:pPr>
+        <w:jc w:val="center"/>
+        <w:rPr>
+          <w:sz w:val="28"/>
+          <w:szCs w:val="28"/>
+        </w:rPr>
+      </w:pPr>
+      <w:r>
+        <w:rPr>
+          <w:sz w:val="28"/>
+          <w:szCs w:val="28"/>
+        </w:rPr>
+        <w:t>Game 103: Introduction to Gaming</w:t>
+      </w:r>
+      <w:r>
+        <w:rPr>
+          <w:sz w:val="28"/>
+          <w:szCs w:val="28"/>
+        </w:rPr>
+        <w:br/>
+      </w:r>
+      <w:r>
+        <w:rPr>
+          <w:sz w:val="28"/>
+          <w:szCs w:val="28"/>
+        </w:rPr>
+        <w:t>Victor Tilley</w:t>
+      </w:r>
+      <w:r>
+        <w:rPr>
+          <w:sz w:val="28"/>
+          <w:szCs w:val="28"/>
+        </w:rPr>
+        <w:br/>
       </w:r>
     </w:p>
     <w:sectPr>
@@ -320,7 +564,6 @@
   <w:style w:type="character" w:default="1" w:styleId="DefaultParagraphFont">
     <w:name w:val="Default Paragraph Font"/>
     <w:uiPriority w:val="1"/>
-    <w:semiHidden/>
     <w:unhideWhenUsed/>
   </w:style>
   <w:style w:type="table" w:default="1" w:styleId="TableNormal">
@@ -344,6 +587,36 @@
     <w:uiPriority w:val="99"/>
     <w:semiHidden/>
     <w:unhideWhenUsed/>
+  </w:style>
+  <w:style w:type="paragraph" w:styleId="BalloonText">
+    <w:name w:val="Balloon Text"/>
+    <w:basedOn w:val="Normal"/>
+    <w:link w:val="BalloonTextChar"/>
+    <w:uiPriority w:val="99"/>
+    <w:semiHidden/>
+    <w:unhideWhenUsed/>
+    <w:rsid w:val="006A78A3"/>
+    <w:pPr>
+      <w:spacing w:after="0" w:line="240" w:lineRule="auto"/>
+    </w:pPr>
+    <w:rPr>
+      <w:rFonts w:ascii="Tahoma" w:hAnsi="Tahoma" w:cs="Tahoma"/>
+      <w:sz w:val="16"/>
+      <w:szCs w:val="16"/>
+    </w:rPr>
+  </w:style>
+  <w:style w:type="character" w:customStyle="1" w:styleId="BalloonTextChar">
+    <w:name w:val="Balloon Text Char"/>
+    <w:basedOn w:val="DefaultParagraphFont"/>
+    <w:link w:val="BalloonText"/>
+    <w:uiPriority w:val="99"/>
+    <w:semiHidden/>
+    <w:rsid w:val="006A78A3"/>
+    <w:rPr>
+      <w:rFonts w:ascii="Tahoma" w:hAnsi="Tahoma" w:cs="Tahoma"/>
+      <w:sz w:val="16"/>
+      <w:szCs w:val="16"/>
+    </w:rPr>
   </w:style>
 </w:styles>
 </file>

</xml_diff>